<commit_message>
Adding notes for exam
</commit_message>
<xml_diff>
--- a/syseng_hwco/hwco/Notes Embedded System Design.docx
+++ b/syseng_hwco/hwco/Notes Embedded System Design.docx
@@ -2641,7 +2641,6 @@
         </w:rPr>
       </w:pPr>
       <w:proofErr w:type="spellStart"/>
-      <w:proofErr w:type="gramStart"/>
       <w:r>
         <w:rPr>
           <w:lang w:val="en-GB"/>
@@ -2653,9 +2652,26 @@
         <w:rPr>
           <w:lang w:val="en-GB"/>
         </w:rPr>
-        <w:t xml:space="preserve"> -&gt; TLM - &gt; TLM-&gt; CAM.</w:t>
-      </w:r>
-      <w:proofErr w:type="gramEnd"/>
+        <w:t xml:space="preserve"> -&gt; TLM - &gt; </w:t>
+      </w:r>
+      <w:r>
+        <w:rPr>
+          <w:lang w:val="en-GB"/>
+        </w:rPr>
+        <w:t>T</w:t>
+      </w:r>
+      <w:r>
+        <w:rPr>
+          <w:lang w:val="en-GB"/>
+        </w:rPr>
+        <w:t xml:space="preserve">TLM-&gt; </w:t>
+      </w:r>
+      <w:r>
+        <w:rPr>
+          <w:lang w:val="en-GB"/>
+        </w:rPr>
+        <w:t>BCAM -&gt; CAM</w:t>
+      </w:r>
     </w:p>
     <w:p>
       <w:pPr>

</xml_diff>